<commit_message>
data cleaning and quality assurance
</commit_message>
<xml_diff>
--- a/EDI_Documents/Llopiz_EDI_Isotope.docx
+++ b/EDI_Documents/Llopiz_EDI_Isotope.docx
@@ -77,180 +77,166 @@
       <w:r>
         <w:t xml:space="preserve">Carbon, Nitrogen, </w:t>
       </w:r>
+      <w:r>
+        <w:t>Stable Isotope, Northeast U.S. Shelf.</w:t>
+      </w:r>
+    </w:p>
+    <w:p/>
+    <w:p>
+      <w:pPr>
+        <w:rPr>
+          <w:i/>
+          <w:iCs/>
+        </w:rPr>
+      </w:pPr>
+      <w:r>
+        <w:rPr>
+          <w:b/>
+          <w:bCs/>
+        </w:rPr>
+        <w:t>Proposed A</w:t>
+      </w:r>
+      <w:r>
+        <w:rPr>
+          <w:b/>
+          <w:bCs/>
+        </w:rPr>
+        <w:t xml:space="preserve">bstract: </w:t>
+      </w:r>
+      <w:r>
+        <w:rPr>
+          <w:i/>
+        </w:rPr>
+        <w:t xml:space="preserve">The abstract should </w:t>
+      </w:r>
+      <w:r>
+        <w:rPr>
+          <w:i/>
+        </w:rPr>
+        <w:t>provide a description of the dataset, summarizing</w:t>
+      </w:r>
+      <w:r>
+        <w:rPr>
+          <w:i/>
+        </w:rPr>
+        <w:t xml:space="preserve"> what are these data, where, when (is the dataset complete or ongoing?), and an overview of why </w:t>
+      </w:r>
+      <w:r>
+        <w:rPr>
+          <w:i/>
+        </w:rPr>
+        <w:t xml:space="preserve">and </w:t>
+      </w:r>
+      <w:r>
+        <w:rPr>
+          <w:i/>
+        </w:rPr>
+        <w:t>how</w:t>
+      </w:r>
+      <w:r>
+        <w:rPr>
+          <w:i/>
+        </w:rPr>
+        <w:t xml:space="preserve"> </w:t>
+      </w:r>
+      <w:r>
+        <w:rPr>
+          <w:i/>
+        </w:rPr>
+        <w:t>collected (put details</w:t>
+      </w:r>
+      <w:r>
+        <w:rPr>
+          <w:i/>
+        </w:rPr>
+        <w:t xml:space="preserve"> how</w:t>
+      </w:r>
+      <w:r>
+        <w:rPr>
+          <w:i/>
+        </w:rPr>
+        <w:t xml:space="preserve"> in the Methods). Mention the taxonomic standard that you used (if applicable). Please do not use special characters, symbols, or formatting.</w:t>
+      </w:r>
+    </w:p>
+    <w:p/>
+    <w:p>
+      <w:r>
+        <w:t xml:space="preserve">These data represent the carbon and nitrogen stable isotope signatures of small pelagic fishes across the Northeast U.S. Continental Shelf as reported by </w:t>
+      </w:r>
+      <w:proofErr w:type="spellStart"/>
+      <w:r>
+        <w:t>Suca</w:t>
+      </w:r>
+      <w:proofErr w:type="spellEnd"/>
+      <w:r>
+        <w:t xml:space="preserve">, J.J., et al. (2018) </w:t>
+      </w:r>
+      <w:r>
+        <w:t>Feeding dynamics of Northwest Atlantic small pelagic fishes</w:t>
+      </w:r>
+      <w:r>
+        <w:t xml:space="preserve">. </w:t>
+      </w:r>
+      <w:r>
+        <w:t>Progress in Oceanography</w:t>
+      </w:r>
+      <w:r>
+        <w:t>,</w:t>
+      </w:r>
+      <w:r>
+        <w:t xml:space="preserve"> 165</w:t>
+      </w:r>
+      <w:r>
+        <w:t>,</w:t>
+      </w:r>
+      <w:r>
+        <w:t xml:space="preserve"> 52</w:t>
+      </w:r>
+      <w:r>
+        <w:t>-</w:t>
+      </w:r>
+      <w:r>
+        <w:t>62</w:t>
+      </w:r>
+      <w:r>
+        <w:t xml:space="preserve">, </w:t>
+      </w:r>
+      <w:r>
+        <w:t>https://doi.org/10.1016/j.pocean.2018.04.014</w:t>
+      </w:r>
+      <w:r>
+        <w:t xml:space="preserve">. These data were analyzed to derive the data products provided in the Supplementary Material to this article. The five species of fish in this dataset represent a subset of the species collected in bottom trawls conducted by </w:t>
+      </w:r>
+      <w:r>
+        <w:t xml:space="preserve">the </w:t>
+      </w:r>
+      <w:r>
+        <w:t xml:space="preserve">NOAA </w:t>
+      </w:r>
+      <w:r>
+        <w:t>NEFSC Ecosystems Survey Branch</w:t>
+      </w:r>
+      <w:r>
+        <w:t xml:space="preserve"> from Cape Hatteras to the Gulf of Maine for years 2013-2015.</w:t>
+      </w:r>
+      <w:r>
+        <w:t xml:space="preserve"> Sampling occurred in the Spring and Fall seasons. Fish were frozen and stable isotope analyses were conducted by members of the </w:t>
+      </w:r>
+      <w:proofErr w:type="spellStart"/>
+      <w:r>
+        <w:t>Llopiz</w:t>
+      </w:r>
+      <w:proofErr w:type="spellEnd"/>
+      <w:r>
+        <w:t xml:space="preserve"> Lab and the Woods Hole Oceanographic Institution. </w:t>
+      </w:r>
+      <w:r>
+        <w:t>Sections of dorsal musculature were analyzed for ca</w:t>
+      </w:r>
       <w:bookmarkStart w:id="0" w:name="_GoBack"/>
       <w:bookmarkEnd w:id="0"/>
       <w:r>
-        <w:t>Stable Isotope, Northeast U.S. Shelf.</w:t>
-      </w:r>
-    </w:p>
-    <w:p/>
-    <w:p>
-      <w:pPr>
-        <w:rPr>
-          <w:i/>
-          <w:iCs/>
-        </w:rPr>
-      </w:pPr>
-      <w:r>
-        <w:rPr>
-          <w:b/>
-          <w:bCs/>
-        </w:rPr>
-        <w:t>Proposed A</w:t>
-      </w:r>
-      <w:r>
-        <w:rPr>
-          <w:b/>
-          <w:bCs/>
-        </w:rPr>
-        <w:t xml:space="preserve">bstract: </w:t>
-      </w:r>
-      <w:r>
-        <w:rPr>
-          <w:i/>
-        </w:rPr>
-        <w:t xml:space="preserve">The abstract should </w:t>
-      </w:r>
-      <w:r>
-        <w:rPr>
-          <w:i/>
-        </w:rPr>
-        <w:t>provide a description of the dataset, summarizing</w:t>
-      </w:r>
-      <w:r>
-        <w:rPr>
-          <w:i/>
-        </w:rPr>
-        <w:t xml:space="preserve"> what are these data, where, when (is the dataset complete or ongoing?), and an overview of why </w:t>
-      </w:r>
-      <w:r>
-        <w:rPr>
-          <w:i/>
-        </w:rPr>
-        <w:t xml:space="preserve">and </w:t>
-      </w:r>
-      <w:r>
-        <w:rPr>
-          <w:i/>
-        </w:rPr>
-        <w:t>how</w:t>
-      </w:r>
-      <w:r>
-        <w:rPr>
-          <w:i/>
-        </w:rPr>
-        <w:t xml:space="preserve"> </w:t>
-      </w:r>
-      <w:r>
-        <w:rPr>
-          <w:i/>
-        </w:rPr>
-        <w:t>collected (put details</w:t>
-      </w:r>
-      <w:r>
-        <w:rPr>
-          <w:i/>
-        </w:rPr>
-        <w:t xml:space="preserve"> how</w:t>
-      </w:r>
-      <w:r>
-        <w:rPr>
-          <w:i/>
-        </w:rPr>
-        <w:t xml:space="preserve"> in the Methods). Mention the taxonomic standard that you used (if applicable). Please do not use special characters, symbols, or formatting.</w:t>
-      </w:r>
-    </w:p>
-    <w:p/>
-    <w:p>
-      <w:r>
-        <w:t xml:space="preserve">These data represent the carbon and nitrogen stable isotope signatures of small pelagic fishes across the Northeast U.S. Continental Shelf as reported by </w:t>
-      </w:r>
-      <w:proofErr w:type="spellStart"/>
-      <w:r>
-        <w:t>Suca</w:t>
-      </w:r>
-      <w:proofErr w:type="spellEnd"/>
-      <w:r>
-        <w:t xml:space="preserve">, J.J., et al. (2018) </w:t>
-      </w:r>
-      <w:r>
-        <w:t>Feeding dynamics of Northwest Atlantic small pelagic fishes</w:t>
-      </w:r>
-      <w:r>
-        <w:t xml:space="preserve">. </w:t>
-      </w:r>
-      <w:r>
-        <w:t>Progress in Oceanography</w:t>
-      </w:r>
-      <w:r>
-        <w:t>,</w:t>
-      </w:r>
-      <w:r>
-        <w:t xml:space="preserve"> 165</w:t>
-      </w:r>
-      <w:r>
-        <w:t>,</w:t>
-      </w:r>
-      <w:r>
-        <w:t xml:space="preserve"> 52</w:t>
-      </w:r>
-      <w:r>
-        <w:t>-</w:t>
-      </w:r>
-      <w:r>
-        <w:t>62</w:t>
-      </w:r>
-      <w:r>
-        <w:t xml:space="preserve">, </w:t>
-      </w:r>
-      <w:hyperlink r:id="rId4" w:history="1">
-        <w:r>
-          <w:rPr>
-            <w:rStyle w:val="Hyperlink"/>
-          </w:rPr>
-          <w:t>https://doi.org/10.1016/j.pocean.2018.04.014</w:t>
-        </w:r>
-      </w:hyperlink>
-      <w:r>
-        <w:t>.</w:t>
-      </w:r>
-      <w:r>
-        <w:t xml:space="preserve"> </w:t>
-      </w:r>
-      <w:r>
-        <w:t xml:space="preserve">These data were analyzed to derive the data products provided in the Supplementary Material to this article. The five species of fish in this dataset represent a subset of the species collected in bottom trawls conducted by </w:t>
-      </w:r>
-      <w:r>
-        <w:t xml:space="preserve">the </w:t>
-      </w:r>
-      <w:r>
-        <w:t xml:space="preserve">NOAA </w:t>
-      </w:r>
-      <w:r>
-        <w:t>NEFSC Ecosystems Survey Branch</w:t>
-      </w:r>
-      <w:r>
-        <w:t xml:space="preserve"> from Cape Hatteras to the Gulf of Maine for years 2013-2015.</w:t>
-      </w:r>
-      <w:r>
-        <w:t xml:space="preserve"> </w:t>
-      </w:r>
-      <w:r>
-        <w:t>Sampling occurred in the Spring and Fall seasons.</w:t>
-      </w:r>
-      <w:r>
-        <w:t xml:space="preserve"> Fish were frozen and stable isotope analyses were conducted by members of the </w:t>
-      </w:r>
-      <w:proofErr w:type="spellStart"/>
-      <w:r>
-        <w:t>Llopiz</w:t>
-      </w:r>
-      <w:proofErr w:type="spellEnd"/>
-      <w:r>
-        <w:t xml:space="preserve"> Lab and the Woods Hole Oceanographic Institution. </w:t>
-      </w:r>
-      <w:r>
-        <w:t xml:space="preserve">Sections of dorsal musculature were analyzed for carbon and nitrogen isotopes using mass spectrometry. Carbon-to-nitrogen </w:t>
+        <w:t xml:space="preserve">rbon and nitrogen isotopes using mass spectrometry. Carbon-to-nitrogen </w:t>
       </w:r>
       <w:r>
         <w:t xml:space="preserve">isotopic </w:t>
@@ -357,28 +343,7 @@
         <w:t xml:space="preserve">. </w:t>
       </w:r>
       <w:r>
-        <w:t xml:space="preserve">Each survey spanned the continental shelf from the northern Gulf of Maine to Cape Hatteras, with spring sampling encompassing March through May and fall sampling extending from September through early November. </w:t>
-      </w:r>
-      <w:commentRangeStart w:id="1"/>
-      <w:r>
-        <w:t>The fish we analyzed were selected randomly from those available within each of 4 regions: Mid-Atlantic Bight, Southern New England, Georges Bank, and Gulf of Maine</w:t>
-      </w:r>
-      <w:r>
-        <w:t xml:space="preserve">. </w:t>
-      </w:r>
-      <w:commentRangeEnd w:id="1"/>
-      <w:r>
-        <w:rPr>
-          <w:rStyle w:val="CommentReference"/>
-        </w:rPr>
-        <w:commentReference w:id="1"/>
-      </w:r>
-      <w:r>
-        <w:t xml:space="preserve">The number of fish analyzed per species per station </w:t>
-      </w:r>
-      <w:r>
-        <w:lastRenderedPageBreak/>
-        <w:t xml:space="preserve">ranged from 1 to 5. Fish were frozen shipboard </w:t>
+        <w:t xml:space="preserve">Each survey spanned the continental shelf from the northern Gulf of Maine to Cape Hatteras, with spring sampling encompassing March through May and fall sampling extending from September through early November. The number of fish analyzed per species per station ranged from 1 to 5. Fish were frozen shipboard </w:t>
       </w:r>
       <w:r>
         <w:t>at</w:t>
@@ -500,13 +465,15 @@
         <w:t>)</w:t>
       </w:r>
       <w:r>
-        <w:t xml:space="preserve"> [provide citation and </w:t>
-      </w:r>
-      <w:proofErr w:type="spellStart"/>
-      <w:r>
-        <w:t>doi</w:t>
-      </w:r>
-      <w:proofErr w:type="spellEnd"/>
+        <w:t xml:space="preserve"> [</w:t>
+      </w:r>
+      <w:r>
+        <w:rPr>
+          <w:b/>
+          <w:bCs/>
+        </w:rPr>
+        <w:t>https://doi.org/10.1111/j.1365-2656.2008.01394.x</w:t>
+      </w:r>
       <w:r>
         <w:t>]</w:t>
       </w:r>
@@ -544,36 +511,42 @@
         <w:t xml:space="preserve">. </w:t>
       </w:r>
       <w:r>
-        <w:t>Decimal latitude and longitude, UTC</w:t>
+        <w:t>Columns containing d</w:t>
+      </w:r>
+      <w:r>
+        <w:t>ecimal latitude and longitude, UTC</w:t>
       </w:r>
       <w:r>
         <w:t xml:space="preserve"> date</w:t>
       </w:r>
       <w:r>
-        <w:t xml:space="preserve">, and UTC </w:t>
+        <w:t xml:space="preserve"> and</w:t>
+      </w:r>
+      <w:r>
+        <w:t xml:space="preserve"> </w:t>
       </w:r>
       <w:r>
         <w:t>time</w:t>
       </w:r>
       <w:r>
+        <w:t>, and average depth during sampling events</w:t>
+      </w:r>
+      <w:r>
         <w:t xml:space="preserve"> </w:t>
       </w:r>
       <w:r>
         <w:t>were merged from NOAA Fisheries trawl databases</w:t>
       </w:r>
       <w:r>
+        <w:t xml:space="preserve"> [provide citation for NOAA Fisheries trawl databases]</w:t>
+      </w:r>
+      <w:r>
+        <w:t>.</w:t>
+      </w:r>
+      <w:r>
         <w:t xml:space="preserve"> </w:t>
       </w:r>
       <w:r>
-        <w:t>[provide citation for NOAA Fisheries trawl databases]</w:t>
-      </w:r>
-      <w:r>
-        <w:t>.</w:t>
-      </w:r>
-      <w:r>
-        <w:t xml:space="preserve"> </w:t>
-      </w:r>
-      <w:r>
         <w:t xml:space="preserve">Additional columns were added </w:t>
       </w:r>
       <w:r>
@@ -586,28 +559,7 @@
         <w:t xml:space="preserve"> best matched scientific name for </w:t>
       </w:r>
       <w:r>
-        <w:t xml:space="preserve">each </w:t>
-      </w:r>
-      <w:r>
-        <w:t>fish</w:t>
-      </w:r>
-      <w:r>
-        <w:t xml:space="preserve"> species</w:t>
-      </w:r>
-      <w:r>
-        <w:t xml:space="preserve"> from ITIS, along with </w:t>
-      </w:r>
-      <w:r>
-        <w:t>the</w:t>
-      </w:r>
-      <w:r>
-        <w:t xml:space="preserve"> corresponding taxonomic serial number</w:t>
-      </w:r>
-      <w:r>
-        <w:t xml:space="preserve"> </w:t>
-      </w:r>
-      <w:r>
-        <w:t>(TSN).</w:t>
+        <w:t>each fish species from ITIS, along with the corresponding taxonomic serial number (TSN).</w:t>
       </w:r>
     </w:p>
     <w:p/>
@@ -642,47 +594,6 @@
     </w:sectPr>
   </w:body>
 </w:document>
-</file>
-
-<file path=word/comments.xml><?xml version="1.0" encoding="utf-8"?>
-<w:comments xmlns:wpc="http://schemas.microsoft.com/office/word/2010/wordprocessingCanvas" xmlns:cx="http://schemas.microsoft.com/office/drawing/2014/chartex" xmlns:cx1="http://schemas.microsoft.com/office/drawing/2015/9/8/chartex" xmlns:cx2="http://schemas.microsoft.com/office/drawing/2015/10/21/chartex" xmlns:cx3="http://schemas.microsoft.com/office/drawing/2016/5/9/chartex" xmlns:cx4="http://schemas.microsoft.com/office/drawing/2016/5/10/chartex" xmlns:cx5="http://schemas.microsoft.com/office/drawing/2016/5/11/chartex" xmlns:cx6="http://schemas.microsoft.com/office/drawing/2016/5/12/chartex" xmlns:cx7="http://schemas.microsoft.com/office/drawing/2016/5/13/chartex" xmlns:cx8="http://schemas.microsoft.com/office/drawing/2016/5/14/chartex" xmlns:mc="http://schemas.openxmlformats.org/markup-compatibility/2006" xmlns:aink="http://schemas.microsoft.com/office/drawing/2016/ink" xmlns:am3d="http://schemas.microsoft.com/office/drawing/2017/model3d" xmlns:o="urn:schemas-microsoft-com:office:office" xmlns:r="http://schemas.openxmlformats.org/officeDocument/2006/relationships" xmlns:m="http://schemas.openxmlformats.org/officeDocument/2006/math" xmlns:v="urn:schemas-microsoft-com:vml" xmlns:wp14="http://schemas.microsoft.com/office/word/2010/wordprocessingDrawing" xmlns:wp="http://schemas.openxmlformats.org/drawingml/2006/wordprocessingDrawing" xmlns:w10="urn:schemas-microsoft-com:office:word" xmlns:w="http://schemas.openxmlformats.org/wordprocessingml/2006/main" xmlns:w14="http://schemas.microsoft.com/office/word/2010/wordml" xmlns:w15="http://schemas.microsoft.com/office/word/2012/wordml" xmlns:w16cid="http://schemas.microsoft.com/office/word/2016/wordml/cid" xmlns:w16se="http://schemas.microsoft.com/office/word/2015/wordml/symex" xmlns:wpg="http://schemas.microsoft.com/office/word/2010/wordprocessingGroup" xmlns:wpi="http://schemas.microsoft.com/office/word/2010/wordprocessingInk" xmlns:wne="http://schemas.microsoft.com/office/word/2006/wordml" xmlns:wps="http://schemas.microsoft.com/office/word/2010/wordprocessingShape" mc:Ignorable="w14 w15 w16se w16cid wp14">
-  <w:comment w:id="1" w:author="Jaxine Wolfe" w:date="2019-10-08T12:10:00Z" w:initials="JW">
-    <w:p>
-      <w:pPr>
-        <w:pStyle w:val="CommentText"/>
-      </w:pPr>
-      <w:r>
-        <w:rPr>
-          <w:rStyle w:val="CommentReference"/>
-        </w:rPr>
-        <w:annotationRef/>
-      </w:r>
-      <w:r>
-        <w:t>There’s no regions column in this dataset, perhaps we could leave this out.</w:t>
-      </w:r>
-    </w:p>
-  </w:comment>
-</w:comments>
-</file>
-
-<file path=word/commentsExtended.xml><?xml version="1.0" encoding="utf-8"?>
-<w15:commentsEx xmlns:wpc="http://schemas.microsoft.com/office/word/2010/wordprocessingCanvas" xmlns:cx="http://schemas.microsoft.com/office/drawing/2014/chartex" xmlns:cx1="http://schemas.microsoft.com/office/drawing/2015/9/8/chartex" xmlns:cx2="http://schemas.microsoft.com/office/drawing/2015/10/21/chartex" xmlns:cx3="http://schemas.microsoft.com/office/drawing/2016/5/9/chartex" xmlns:cx4="http://schemas.microsoft.com/office/drawing/2016/5/10/chartex" xmlns:cx5="http://schemas.microsoft.com/office/drawing/2016/5/11/chartex" xmlns:cx6="http://schemas.microsoft.com/office/drawing/2016/5/12/chartex" xmlns:cx7="http://schemas.microsoft.com/office/drawing/2016/5/13/chartex" xmlns:cx8="http://schemas.microsoft.com/office/drawing/2016/5/14/chartex" xmlns:mc="http://schemas.openxmlformats.org/markup-compatibility/2006" xmlns:aink="http://schemas.microsoft.com/office/drawing/2016/ink" xmlns:am3d="http://schemas.microsoft.com/office/drawing/2017/model3d" xmlns:o="urn:schemas-microsoft-com:office:office" xmlns:r="http://schemas.openxmlformats.org/officeDocument/2006/relationships" xmlns:m="http://schemas.openxmlformats.org/officeDocument/2006/math" xmlns:v="urn:schemas-microsoft-com:vml" xmlns:wp14="http://schemas.microsoft.com/office/word/2010/wordprocessingDrawing" xmlns:wp="http://schemas.openxmlformats.org/drawingml/2006/wordprocessingDrawing" xmlns:w10="urn:schemas-microsoft-com:office:word" xmlns:w="http://schemas.openxmlformats.org/wordprocessingml/2006/main" xmlns:w14="http://schemas.microsoft.com/office/word/2010/wordml" xmlns:w15="http://schemas.microsoft.com/office/word/2012/wordml" xmlns:w16cid="http://schemas.microsoft.com/office/word/2016/wordml/cid" xmlns:w16se="http://schemas.microsoft.com/office/word/2015/wordml/symex" xmlns:wpg="http://schemas.microsoft.com/office/word/2010/wordprocessingGroup" xmlns:wpi="http://schemas.microsoft.com/office/word/2010/wordprocessingInk" xmlns:wne="http://schemas.microsoft.com/office/word/2006/wordml" xmlns:wps="http://schemas.microsoft.com/office/word/2010/wordprocessingShape" mc:Ignorable="w14 w15 w16se w16cid wp14">
-  <w15:commentEx w15:paraId="6438F77E" w15:done="0"/>
-</w15:commentsEx>
-</file>
-
-<file path=word/commentsIds.xml><?xml version="1.0" encoding="utf-8"?>
-<w16cid:commentsIds xmlns:wpc="http://schemas.microsoft.com/office/word/2010/wordprocessingCanvas" xmlns:cx="http://schemas.microsoft.com/office/drawing/2014/chartex" xmlns:cx1="http://schemas.microsoft.com/office/drawing/2015/9/8/chartex" xmlns:cx2="http://schemas.microsoft.com/office/drawing/2015/10/21/chartex" xmlns:cx3="http://schemas.microsoft.com/office/drawing/2016/5/9/chartex" xmlns:cx4="http://schemas.microsoft.com/office/drawing/2016/5/10/chartex" xmlns:cx5="http://schemas.microsoft.com/office/drawing/2016/5/11/chartex" xmlns:cx6="http://schemas.microsoft.com/office/drawing/2016/5/12/chartex" xmlns:cx7="http://schemas.microsoft.com/office/drawing/2016/5/13/chartex" xmlns:cx8="http://schemas.microsoft.com/office/drawing/2016/5/14/chartex" xmlns:mc="http://schemas.openxmlformats.org/markup-compatibility/2006" xmlns:aink="http://schemas.microsoft.com/office/drawing/2016/ink" xmlns:am3d="http://schemas.microsoft.com/office/drawing/2017/model3d" xmlns:o="urn:schemas-microsoft-com:office:office" xmlns:r="http://schemas.openxmlformats.org/officeDocument/2006/relationships" xmlns:m="http://schemas.openxmlformats.org/officeDocument/2006/math" xmlns:v="urn:schemas-microsoft-com:vml" xmlns:wp14="http://schemas.microsoft.com/office/word/2010/wordprocessingDrawing" xmlns:wp="http://schemas.openxmlformats.org/drawingml/2006/wordprocessingDrawing" xmlns:w10="urn:schemas-microsoft-com:office:word" xmlns:w="http://schemas.openxmlformats.org/wordprocessingml/2006/main" xmlns:w14="http://schemas.microsoft.com/office/word/2010/wordml" xmlns:w15="http://schemas.microsoft.com/office/word/2012/wordml" xmlns:w16cid="http://schemas.microsoft.com/office/word/2016/wordml/cid" xmlns:w16se="http://schemas.microsoft.com/office/word/2015/wordml/symex" xmlns:wpg="http://schemas.microsoft.com/office/word/2010/wordprocessingGroup" xmlns:wpi="http://schemas.microsoft.com/office/word/2010/wordprocessingInk" xmlns:wne="http://schemas.microsoft.com/office/word/2006/wordml" xmlns:wps="http://schemas.microsoft.com/office/word/2010/wordprocessingShape" mc:Ignorable="w14 w15 w16se w16cid wp14">
-  <w16cid:commentId w16cid:paraId="6438F77E" w16cid:durableId="2146FB4C"/>
-</w16cid:commentsIds>
-</file>
-
-<file path=word/people.xml><?xml version="1.0" encoding="utf-8"?>
-<w15:people xmlns:wpc="http://schemas.microsoft.com/office/word/2010/wordprocessingCanvas" xmlns:cx="http://schemas.microsoft.com/office/drawing/2014/chartex" xmlns:cx1="http://schemas.microsoft.com/office/drawing/2015/9/8/chartex" xmlns:cx2="http://schemas.microsoft.com/office/drawing/2015/10/21/chartex" xmlns:cx3="http://schemas.microsoft.com/office/drawing/2016/5/9/chartex" xmlns:cx4="http://schemas.microsoft.com/office/drawing/2016/5/10/chartex" xmlns:cx5="http://schemas.microsoft.com/office/drawing/2016/5/11/chartex" xmlns:cx6="http://schemas.microsoft.com/office/drawing/2016/5/12/chartex" xmlns:cx7="http://schemas.microsoft.com/office/drawing/2016/5/13/chartex" xmlns:cx8="http://schemas.microsoft.com/office/drawing/2016/5/14/chartex" xmlns:mc="http://schemas.openxmlformats.org/markup-compatibility/2006" xmlns:aink="http://schemas.microsoft.com/office/drawing/2016/ink" xmlns:am3d="http://schemas.microsoft.com/office/drawing/2017/model3d" xmlns:o="urn:schemas-microsoft-com:office:office" xmlns:r="http://schemas.openxmlformats.org/officeDocument/2006/relationships" xmlns:m="http://schemas.openxmlformats.org/officeDocument/2006/math" xmlns:v="urn:schemas-microsoft-com:vml" xmlns:wp14="http://schemas.microsoft.com/office/word/2010/wordprocessingDrawing" xmlns:wp="http://schemas.openxmlformats.org/drawingml/2006/wordprocessingDrawing" xmlns:w10="urn:schemas-microsoft-com:office:word" xmlns:w="http://schemas.openxmlformats.org/wordprocessingml/2006/main" xmlns:w14="http://schemas.microsoft.com/office/word/2010/wordml" xmlns:w15="http://schemas.microsoft.com/office/word/2012/wordml" xmlns:w16cid="http://schemas.microsoft.com/office/word/2016/wordml/cid" xmlns:w16se="http://schemas.microsoft.com/office/word/2015/wordml/symex" xmlns:wpg="http://schemas.microsoft.com/office/word/2010/wordprocessingGroup" xmlns:wpi="http://schemas.microsoft.com/office/word/2010/wordprocessingInk" xmlns:wne="http://schemas.microsoft.com/office/word/2006/wordml" xmlns:wps="http://schemas.microsoft.com/office/word/2010/wordprocessingShape" mc:Ignorable="w14 w15 w16se w16cid wp14">
-  <w15:person w15:author="Jaxine Wolfe">
-    <w15:presenceInfo w15:providerId="AD" w15:userId="S::wolfe.ja@northeastern.edu::4498c158-40dc-4099-907d-ab16c6a0609c"/>
-  </w15:person>
-</w15:people>
 </file>
 
 <file path=word/styles.xml><?xml version="1.0" encoding="utf-8"?>
@@ -1278,6 +1189,16 @@
       <w:szCs w:val="20"/>
     </w:rPr>
   </w:style>
+  <w:style w:type="character" w:styleId="UnresolvedMention">
+    <w:name w:val="Unresolved Mention"/>
+    <w:basedOn w:val="DefaultParagraphFont"/>
+    <w:uiPriority w:val="99"/>
+    <w:rsid w:val="003C6FAE"/>
+    <w:rPr>
+      <w:color w:val="605E5C"/>
+      <w:shd w:val="clear" w:color="auto" w:fill="E1DFDD"/>
+    </w:rPr>
+  </w:style>
 </w:styles>
 </file>
 

</xml_diff>